<commit_message>
Updated design document to include client overview
</commit_message>
<xml_diff>
--- a/ImageProcessorAPI.docx
+++ b/ImageProcessorAPI.docx
@@ -80,7 +80,7 @@
           <w:r>
             <w:fldChar w:fldCharType="separate"/>
           </w:r>
-          <w:hyperlink w:anchor="_Toc107821984" w:history="1">
+          <w:hyperlink w:anchor="_Toc110187738" w:history="1">
             <w:r>
               <w:rPr>
                 <w:rStyle w:val="Hyperlink"/>
@@ -107,7 +107,7 @@
                 <w:noProof/>
                 <w:webHidden/>
               </w:rPr>
-              <w:instrText xml:space="preserve"> PAGEREF _Toc107821984 \h </w:instrText>
+              <w:instrText xml:space="preserve"> PAGEREF _Toc110187738 \h </w:instrText>
             </w:r>
             <w:r>
               <w:rPr>
@@ -149,7 +149,7 @@
               <w:noProof/>
             </w:rPr>
           </w:pPr>
-          <w:hyperlink w:anchor="_Toc107821985" w:history="1">
+          <w:hyperlink w:anchor="_Toc110187739" w:history="1">
             <w:r>
               <w:rPr>
                 <w:rStyle w:val="Hyperlink"/>
@@ -176,7 +176,7 @@
                 <w:noProof/>
                 <w:webHidden/>
               </w:rPr>
-              <w:instrText xml:space="preserve"> PAGEREF _Toc107821985 \h </w:instrText>
+              <w:instrText xml:space="preserve"> PAGEREF _Toc110187739 \h </w:instrText>
             </w:r>
             <w:r>
               <w:rPr>
@@ -218,7 +218,7 @@
               <w:noProof/>
             </w:rPr>
           </w:pPr>
-          <w:hyperlink w:anchor="_Toc107821986" w:history="1">
+          <w:hyperlink w:anchor="_Toc110187740" w:history="1">
             <w:r>
               <w:rPr>
                 <w:rStyle w:val="Hyperlink"/>
@@ -226,7 +226,7 @@
                 <w:bCs/>
                 <w:noProof/>
               </w:rPr>
-              <w:t>The Ten Transformations</w:t>
+              <w:t>Ten Transformations</w:t>
             </w:r>
             <w:r>
               <w:rPr>
@@ -247,7 +247,7 @@
                 <w:noProof/>
                 <w:webHidden/>
               </w:rPr>
-              <w:instrText xml:space="preserve"> PAGEREF _Toc107821986 \h </w:instrText>
+              <w:instrText xml:space="preserve"> PAGEREF _Toc110187740 \h </w:instrText>
             </w:r>
             <w:r>
               <w:rPr>
@@ -289,7 +289,7 @@
               <w:noProof/>
             </w:rPr>
           </w:pPr>
-          <w:hyperlink w:anchor="_Toc107821987" w:history="1">
+          <w:hyperlink w:anchor="_Toc110187741" w:history="1">
             <w:r>
               <w:rPr>
                 <w:rStyle w:val="Hyperlink"/>
@@ -318,7 +318,7 @@
                 <w:noProof/>
                 <w:webHidden/>
               </w:rPr>
-              <w:instrText xml:space="preserve"> PAGEREF _Toc107821987 \h </w:instrText>
+              <w:instrText xml:space="preserve"> PAGEREF _Toc110187741 \h </w:instrText>
             </w:r>
             <w:r>
               <w:rPr>
@@ -360,7 +360,7 @@
               <w:noProof/>
             </w:rPr>
           </w:pPr>
-          <w:hyperlink w:anchor="_Toc107821988" w:history="1">
+          <w:hyperlink w:anchor="_Toc110187742" w:history="1">
             <w:r>
               <w:rPr>
                 <w:rStyle w:val="Hyperlink"/>
@@ -389,7 +389,7 @@
                 <w:noProof/>
                 <w:webHidden/>
               </w:rPr>
-              <w:instrText xml:space="preserve"> PAGEREF _Toc107821988 \h </w:instrText>
+              <w:instrText xml:space="preserve"> PAGEREF _Toc110187742 \h </w:instrText>
             </w:r>
             <w:r>
               <w:rPr>
@@ -431,7 +431,7 @@
               <w:noProof/>
             </w:rPr>
           </w:pPr>
-          <w:hyperlink w:anchor="_Toc107821989" w:history="1">
+          <w:hyperlink w:anchor="_Toc110187743" w:history="1">
             <w:r>
               <w:rPr>
                 <w:rStyle w:val="Hyperlink"/>
@@ -460,7 +460,7 @@
                 <w:noProof/>
                 <w:webHidden/>
               </w:rPr>
-              <w:instrText xml:space="preserve"> PAGEREF _Toc107821989 \h </w:instrText>
+              <w:instrText xml:space="preserve"> PAGEREF _Toc110187743 \h </w:instrText>
             </w:r>
             <w:r>
               <w:rPr>
@@ -502,7 +502,7 @@
               <w:noProof/>
             </w:rPr>
           </w:pPr>
-          <w:hyperlink w:anchor="_Toc107821990" w:history="1">
+          <w:hyperlink w:anchor="_Toc110187744" w:history="1">
             <w:r>
               <w:rPr>
                 <w:rStyle w:val="Hyperlink"/>
@@ -529,7 +529,7 @@
                 <w:noProof/>
                 <w:webHidden/>
               </w:rPr>
-              <w:instrText xml:space="preserve"> PAGEREF _Toc107821990 \h </w:instrText>
+              <w:instrText xml:space="preserve"> PAGEREF _Toc110187744 \h </w:instrText>
             </w:r>
             <w:r>
               <w:rPr>
@@ -571,7 +571,7 @@
               <w:noProof/>
             </w:rPr>
           </w:pPr>
-          <w:hyperlink w:anchor="_Toc107821991" w:history="1">
+          <w:hyperlink w:anchor="_Toc110187745" w:history="1">
             <w:r>
               <w:rPr>
                 <w:rStyle w:val="Hyperlink"/>
@@ -598,7 +598,7 @@
                 <w:noProof/>
                 <w:webHidden/>
               </w:rPr>
-              <w:instrText xml:space="preserve"> PAGEREF _Toc107821991 \h </w:instrText>
+              <w:instrText xml:space="preserve"> PAGEREF _Toc110187745 \h </w:instrText>
             </w:r>
             <w:r>
               <w:rPr>
@@ -640,7 +640,7 @@
               <w:noProof/>
             </w:rPr>
           </w:pPr>
-          <w:hyperlink w:anchor="_Toc107821992" w:history="1">
+          <w:hyperlink w:anchor="_Toc110187746" w:history="1">
             <w:r>
               <w:rPr>
                 <w:rStyle w:val="Hyperlink"/>
@@ -669,7 +669,7 @@
                 <w:noProof/>
                 <w:webHidden/>
               </w:rPr>
-              <w:instrText xml:space="preserve"> PAGEREF _Toc107821992 \h </w:instrText>
+              <w:instrText xml:space="preserve"> PAGEREF _Toc110187746 \h </w:instrText>
             </w:r>
             <w:r>
               <w:rPr>
@@ -711,7 +711,7 @@
               <w:noProof/>
             </w:rPr>
           </w:pPr>
-          <w:hyperlink w:anchor="_Toc107821993" w:history="1">
+          <w:hyperlink w:anchor="_Toc110187747" w:history="1">
             <w:r>
               <w:rPr>
                 <w:rStyle w:val="Hyperlink"/>
@@ -740,7 +740,7 @@
                 <w:noProof/>
                 <w:webHidden/>
               </w:rPr>
-              <w:instrText xml:space="preserve"> PAGEREF _Toc107821993 \h </w:instrText>
+              <w:instrText xml:space="preserve"> PAGEREF _Toc110187747 \h </w:instrText>
             </w:r>
             <w:r>
               <w:rPr>
@@ -782,7 +782,7 @@
               <w:noProof/>
             </w:rPr>
           </w:pPr>
-          <w:hyperlink w:anchor="_Toc107821994" w:history="1">
+          <w:hyperlink w:anchor="_Toc110187748" w:history="1">
             <w:r>
               <w:rPr>
                 <w:rStyle w:val="Hyperlink"/>
@@ -811,7 +811,7 @@
                 <w:noProof/>
                 <w:webHidden/>
               </w:rPr>
-              <w:instrText xml:space="preserve"> PAGEREF _Toc107821994 \h </w:instrText>
+              <w:instrText xml:space="preserve"> PAGEREF _Toc110187748 \h </w:instrText>
             </w:r>
             <w:r>
               <w:rPr>
@@ -853,13 +853,13 @@
               <w:noProof/>
             </w:rPr>
           </w:pPr>
-          <w:hyperlink w:anchor="_Toc107821995" w:history="1">
+          <w:hyperlink w:anchor="_Toc110187749" w:history="1">
             <w:r>
               <w:rPr>
                 <w:rStyle w:val="Hyperlink"/>
                 <w:noProof/>
               </w:rPr>
-              <w:t>V. Implementation</w:t>
+              <w:t>V. Client / User Interface</w:t>
             </w:r>
             <w:r>
               <w:rPr>
@@ -880,7 +880,7 @@
                 <w:noProof/>
                 <w:webHidden/>
               </w:rPr>
-              <w:instrText xml:space="preserve"> PAGEREF _Toc107821995 \h </w:instrText>
+              <w:instrText xml:space="preserve"> PAGEREF _Toc110187749 \h </w:instrText>
             </w:r>
             <w:r>
               <w:rPr>
@@ -901,6 +901,75 @@
                 <w:webHidden/>
               </w:rPr>
               <w:t>9</w:t>
+            </w:r>
+            <w:r>
+              <w:rPr>
+                <w:noProof/>
+                <w:webHidden/>
+              </w:rPr>
+              <w:fldChar w:fldCharType="end"/>
+            </w:r>
+          </w:hyperlink>
+        </w:p>
+        <w:p>
+          <w:pPr>
+            <w:pStyle w:val="TOC1"/>
+            <w:tabs>
+              <w:tab w:val="right" w:leader="dot" w:pos="9350"/>
+            </w:tabs>
+            <w:rPr>
+              <w:rFonts w:eastAsiaTheme="minorEastAsia"/>
+              <w:noProof/>
+            </w:rPr>
+          </w:pPr>
+          <w:hyperlink w:anchor="_Toc110187750" w:history="1">
+            <w:r>
+              <w:rPr>
+                <w:rStyle w:val="Hyperlink"/>
+                <w:noProof/>
+              </w:rPr>
+              <w:t>VI. Implementation</w:t>
+            </w:r>
+            <w:r>
+              <w:rPr>
+                <w:noProof/>
+                <w:webHidden/>
+              </w:rPr>
+              <w:tab/>
+            </w:r>
+            <w:r>
+              <w:rPr>
+                <w:noProof/>
+                <w:webHidden/>
+              </w:rPr>
+              <w:fldChar w:fldCharType="begin"/>
+            </w:r>
+            <w:r>
+              <w:rPr>
+                <w:noProof/>
+                <w:webHidden/>
+              </w:rPr>
+              <w:instrText xml:space="preserve"> PAGEREF _Toc110187750 \h </w:instrText>
+            </w:r>
+            <w:r>
+              <w:rPr>
+                <w:noProof/>
+                <w:webHidden/>
+              </w:rPr>
+            </w:r>
+            <w:r>
+              <w:rPr>
+                <w:noProof/>
+                <w:webHidden/>
+              </w:rPr>
+              <w:fldChar w:fldCharType="separate"/>
+            </w:r>
+            <w:r>
+              <w:rPr>
+                <w:noProof/>
+                <w:webHidden/>
+              </w:rPr>
+              <w:t>10</w:t>
             </w:r>
             <w:r>
               <w:rPr>
@@ -922,7 +991,7 @@
               <w:noProof/>
             </w:rPr>
           </w:pPr>
-          <w:hyperlink w:anchor="_Toc107821996" w:history="1">
+          <w:hyperlink w:anchor="_Toc110187751" w:history="1">
             <w:r>
               <w:rPr>
                 <w:rStyle w:val="Hyperlink"/>
@@ -930,7 +999,7 @@
                 <w:bCs/>
                 <w:noProof/>
               </w:rPr>
-              <w:t>Source Code</w:t>
+              <w:t>Three Implementations</w:t>
             </w:r>
             <w:r>
               <w:rPr>
@@ -951,7 +1020,7 @@
                 <w:noProof/>
                 <w:webHidden/>
               </w:rPr>
-              <w:instrText xml:space="preserve"> PAGEREF _Toc107821996 \h </w:instrText>
+              <w:instrText xml:space="preserve"> PAGEREF _Toc110187751 \h </w:instrText>
             </w:r>
             <w:r>
               <w:rPr>
@@ -971,7 +1040,7 @@
                 <w:noProof/>
                 <w:webHidden/>
               </w:rPr>
-              <w:t>9</w:t>
+              <w:t>10</w:t>
             </w:r>
             <w:r>
               <w:rPr>
@@ -993,7 +1062,7 @@
               <w:noProof/>
             </w:rPr>
           </w:pPr>
-          <w:hyperlink w:anchor="_Toc107821997" w:history="1">
+          <w:hyperlink w:anchor="_Toc110187752" w:history="1">
             <w:r>
               <w:rPr>
                 <w:rStyle w:val="Hyperlink"/>
@@ -1001,7 +1070,7 @@
                 <w:bCs/>
                 <w:noProof/>
               </w:rPr>
-              <w:t>Tools &amp; Technologies</w:t>
+              <w:t>Source Code</w:t>
             </w:r>
             <w:r>
               <w:rPr>
@@ -1022,7 +1091,7 @@
                 <w:noProof/>
                 <w:webHidden/>
               </w:rPr>
-              <w:instrText xml:space="preserve"> PAGEREF _Toc107821997 \h </w:instrText>
+              <w:instrText xml:space="preserve"> PAGEREF _Toc110187752 \h </w:instrText>
             </w:r>
             <w:r>
               <w:rPr>
@@ -1042,7 +1111,7 @@
                 <w:noProof/>
                 <w:webHidden/>
               </w:rPr>
-              <w:t>9</w:t>
+              <w:t>10</w:t>
             </w:r>
             <w:r>
               <w:rPr>
@@ -1064,7 +1133,7 @@
               <w:noProof/>
             </w:rPr>
           </w:pPr>
-          <w:hyperlink w:anchor="_Toc107821998" w:history="1">
+          <w:hyperlink w:anchor="_Toc110187753" w:history="1">
             <w:r>
               <w:rPr>
                 <w:rStyle w:val="Hyperlink"/>
@@ -1072,6 +1141,77 @@
                 <w:bCs/>
                 <w:noProof/>
               </w:rPr>
+              <w:t>Tools &amp; Technologies</w:t>
+            </w:r>
+            <w:r>
+              <w:rPr>
+                <w:noProof/>
+                <w:webHidden/>
+              </w:rPr>
+              <w:tab/>
+            </w:r>
+            <w:r>
+              <w:rPr>
+                <w:noProof/>
+                <w:webHidden/>
+              </w:rPr>
+              <w:fldChar w:fldCharType="begin"/>
+            </w:r>
+            <w:r>
+              <w:rPr>
+                <w:noProof/>
+                <w:webHidden/>
+              </w:rPr>
+              <w:instrText xml:space="preserve"> PAGEREF _Toc110187753 \h </w:instrText>
+            </w:r>
+            <w:r>
+              <w:rPr>
+                <w:noProof/>
+                <w:webHidden/>
+              </w:rPr>
+            </w:r>
+            <w:r>
+              <w:rPr>
+                <w:noProof/>
+                <w:webHidden/>
+              </w:rPr>
+              <w:fldChar w:fldCharType="separate"/>
+            </w:r>
+            <w:r>
+              <w:rPr>
+                <w:noProof/>
+                <w:webHidden/>
+              </w:rPr>
+              <w:t>10</w:t>
+            </w:r>
+            <w:r>
+              <w:rPr>
+                <w:noProof/>
+                <w:webHidden/>
+              </w:rPr>
+              <w:fldChar w:fldCharType="end"/>
+            </w:r>
+          </w:hyperlink>
+        </w:p>
+        <w:p>
+          <w:pPr>
+            <w:pStyle w:val="TOC2"/>
+            <w:tabs>
+              <w:tab w:val="right" w:leader="dot" w:pos="9350"/>
+            </w:tabs>
+            <w:rPr>
+              <w:rFonts w:eastAsiaTheme="minorEastAsia"/>
+              <w:noProof/>
+            </w:rPr>
+          </w:pPr>
+          <w:hyperlink w:anchor="_Toc110187754" w:history="1">
+            <w:r>
+              <w:rPr>
+                <w:rStyle w:val="Hyperlink"/>
+                <w:b/>
+                <w:bCs/>
+                <w:noProof/>
+              </w:rPr>
               <w:t>Comments &amp; Concerns</w:t>
             </w:r>
             <w:r>
@@ -1093,7 +1233,7 @@
                 <w:noProof/>
                 <w:webHidden/>
               </w:rPr>
-              <w:instrText xml:space="preserve"> PAGEREF _Toc107821998 \h </w:instrText>
+              <w:instrText xml:space="preserve"> PAGEREF _Toc110187754 \h </w:instrText>
             </w:r>
             <w:r>
               <w:rPr>
@@ -1113,7 +1253,7 @@
                 <w:noProof/>
                 <w:webHidden/>
               </w:rPr>
-              <w:t>10</w:t>
+              <w:t>11</w:t>
             </w:r>
             <w:r>
               <w:rPr>
@@ -1152,7 +1292,7 @@
       <w:pPr>
         <w:pStyle w:val="Heading1"/>
       </w:pPr>
-      <w:bookmarkStart w:id="0" w:name="_Toc107821984"/>
+      <w:bookmarkStart w:id="0" w:name="_Toc110187738"/>
       <w:r>
         <w:rPr>
           <w:u w:val="single"/>
@@ -1401,7 +1541,7 @@
       <w:pPr>
         <w:pStyle w:val="Heading1"/>
       </w:pPr>
-      <w:bookmarkStart w:id="1" w:name="_Toc107821985"/>
+      <w:bookmarkStart w:id="1" w:name="_Toc110187739"/>
       <w:r>
         <w:rPr>
           <w:u w:val="single"/>
@@ -1425,13 +1565,13 @@
           <w:bCs/>
         </w:rPr>
       </w:pPr>
-      <w:bookmarkStart w:id="2" w:name="_Toc107821986"/>
-      <w:r>
-        <w:rPr>
-          <w:b/>
-          <w:bCs/>
-        </w:rPr>
-        <w:t>The Ten Transformation</w:t>
+      <w:bookmarkStart w:id="2" w:name="_Toc110187740"/>
+      <w:r>
+        <w:rPr>
+          <w:b/>
+          <w:bCs/>
+        </w:rPr>
+        <w:t>Ten Transformation</w:t>
       </w:r>
       <w:r>
         <w:rPr>
@@ -1516,7 +1656,7 @@
           <w:bCs/>
         </w:rPr>
       </w:pPr>
-      <w:bookmarkStart w:id="3" w:name="_Toc107821987"/>
+      <w:bookmarkStart w:id="3" w:name="_Toc110187741"/>
       <w:r>
         <w:rPr>
           <w:b/>
@@ -1765,7 +1905,7 @@
           <w:bCs/>
         </w:rPr>
       </w:pPr>
-      <w:bookmarkStart w:id="4" w:name="_Toc107821988"/>
+      <w:bookmarkStart w:id="4" w:name="_Toc110187742"/>
       <w:r>
         <w:rPr>
           <w:b/>
@@ -1928,7 +2068,7 @@
           <w:bCs/>
         </w:rPr>
       </w:pPr>
-      <w:bookmarkStart w:id="5" w:name="_Toc107821989"/>
+      <w:bookmarkStart w:id="5" w:name="_Toc110187743"/>
       <w:r>
         <w:rPr>
           <w:b/>
@@ -2003,7 +2143,7 @@
       <w:pPr>
         <w:pStyle w:val="Heading1"/>
       </w:pPr>
-      <w:bookmarkStart w:id="6" w:name="_Toc107821990"/>
+      <w:bookmarkStart w:id="6" w:name="_Toc110187744"/>
       <w:r>
         <w:rPr>
           <w:u w:val="single"/>
@@ -2628,7 +2768,7 @@
           <w:u w:val="single"/>
         </w:rPr>
       </w:pPr>
-      <w:bookmarkStart w:id="7" w:name="_Toc107821991"/>
+      <w:bookmarkStart w:id="7" w:name="_Toc110187745"/>
       <w:r>
         <w:rPr>
           <w:u w:val="single"/>
@@ -2654,7 +2794,7 @@
       <w:pPr>
         <w:pStyle w:val="Heading2"/>
       </w:pPr>
-      <w:bookmarkStart w:id="8" w:name="_Toc107821992"/>
+      <w:bookmarkStart w:id="8" w:name="_Toc110187746"/>
       <w:r>
         <w:rPr>
           <w:b/>
@@ -3000,7 +3140,7 @@
       <w:pPr>
         <w:pStyle w:val="Heading2"/>
       </w:pPr>
-      <w:bookmarkStart w:id="9" w:name="_Toc107821993"/>
+      <w:bookmarkStart w:id="9" w:name="_Toc110187747"/>
       <w:r>
         <w:rPr>
           <w:b/>
@@ -3204,6 +3344,15 @@
         <w:t>: The POST request JSON</w:t>
       </w:r>
       <w:r>
+        <w:t xml:space="preserve"> </w:t>
+      </w:r>
+      <w:r>
+        <w:t xml:space="preserve">payload </w:t>
+      </w:r>
+      <w:r>
+        <w:t>structure</w:t>
+      </w:r>
+      <w:r>
         <w:t>.</w:t>
       </w:r>
     </w:p>
@@ -3242,7 +3391,7 @@
       <w:pPr>
         <w:pStyle w:val="Heading2"/>
       </w:pPr>
-      <w:bookmarkStart w:id="10" w:name="_Toc107821994"/>
+      <w:bookmarkStart w:id="10" w:name="_Toc110187748"/>
       <w:r>
         <w:rPr>
           <w:b/>
@@ -3591,33 +3740,196 @@
     <w:p>
       <w:pPr>
         <w:pStyle w:val="Heading1"/>
-      </w:pPr>
-      <w:bookmarkStart w:id="11" w:name="_Toc107821995"/>
-      <w:r>
         <w:rPr>
           <w:u w:val="single"/>
         </w:rPr>
+      </w:pPr>
+      <w:bookmarkStart w:id="11" w:name="_Toc110187749"/>
+      <w:r>
+        <w:rPr>
+          <w:u w:val="single"/>
+        </w:rPr>
         <w:lastRenderedPageBreak/>
-        <w:t xml:space="preserve">V. </w:t>
-      </w:r>
+        <w:t>V. Client / User Interface</w:t>
+      </w:r>
+      <w:bookmarkEnd w:id="11"/>
+    </w:p>
+    <w:p>
+      <w:r>
+        <w:t xml:space="preserve">The central purpose of this project was to design and implement an image processor API that purely operated in the </w:t>
+      </w:r>
+      <w:proofErr w:type="gramStart"/>
+      <w:r>
+        <w:t>back-end</w:t>
+      </w:r>
+      <w:proofErr w:type="gramEnd"/>
+      <w:r>
+        <w:t xml:space="preserve"> as a server such that clients can interface with it. </w:t>
+      </w:r>
+      <w:r>
+        <w:t xml:space="preserve">These clients may </w:t>
+      </w:r>
+      <w:r>
+        <w:t>already exist in the form of API platforms, such as Postman.</w:t>
+      </w:r>
+      <w:r>
+        <w:t xml:space="preserve"> However, one may also build their own client to call the image processor.</w:t>
+      </w:r>
+      <w:r>
+        <w:t xml:space="preserve"> As a bonus to this project, a user interface was </w:t>
+      </w:r>
+      <w:r>
+        <w:t>created</w:t>
+      </w:r>
+      <w:r>
+        <w:t>.</w:t>
+      </w:r>
+    </w:p>
+    <w:p>
+      <w:r>
+        <w:t>Users will upload an image to the image processor client. The image will appear in the “image preview” section of the interface. On the left-hand side, the user will be able to enable the transformations that they wish to process on the image. When the user has selected the transformations to perform and has provided all respective transformation values, the user will invoke the API through a POST request. The image will be sent to the server, transformed, and sent back</w:t>
+      </w:r>
+      <w:r>
+        <w:t>, where the newly transformed image will be displayed.</w:t>
+      </w:r>
+    </w:p>
+    <w:p>
+      <w:r>
+        <w:t>Though the image processor API allows for transformations to be performed in any order any number of times, the client that was developed will perform each selected transformation once in the relative order they appear in the left-hand side bar from top to bottom, left to right. To perform transformations more than once, multiple POST requests need to be made.</w:t>
+      </w:r>
+      <w:r>
+        <w:t xml:space="preserve"> </w:t>
+      </w:r>
+    </w:p>
+    <w:p/>
+    <w:p>
+      <w:r>
+        <w:drawing>
+          <wp:inline distT="0" distB="0" distL="0" distR="0" wp14:anchorId="399F135A" wp14:editId="62DD23B2">
+            <wp:extent cx="5943600" cy="3343275"/>
+            <wp:effectExtent l="0" t="0" r="0" b="9525"/>
+            <wp:docPr id="6" name="Picture 6" descr="Graphical user interface, application&#10;&#10;Description automatically generated"/>
+            <wp:cNvGraphicFramePr>
+              <a:graphicFrameLocks xmlns:a="http://schemas.openxmlformats.org/drawingml/2006/main" noChangeAspect="1"/>
+            </wp:cNvGraphicFramePr>
+            <a:graphic xmlns:a="http://schemas.openxmlformats.org/drawingml/2006/main">
+              <a:graphicData uri="http://schemas.openxmlformats.org/drawingml/2006/picture">
+                <pic:pic xmlns:pic="http://schemas.openxmlformats.org/drawingml/2006/picture">
+                  <pic:nvPicPr>
+                    <pic:cNvPr id="6" name="Picture 6" descr="Graphical user interface, application&#10;&#10;Description automatically generated"/>
+                    <pic:cNvPicPr/>
+                  </pic:nvPicPr>
+                  <pic:blipFill>
+                    <a:blip r:embed="rId15" cstate="print">
+                      <a:extLst>
+                        <a:ext uri="{28A0092B-C50C-407E-A947-70E740481C1C}">
+                          <a14:useLocalDpi xmlns:a14="http://schemas.microsoft.com/office/drawing/2010/main" val="0"/>
+                        </a:ext>
+                      </a:extLst>
+                    </a:blip>
+                    <a:stretch>
+                      <a:fillRect/>
+                    </a:stretch>
+                  </pic:blipFill>
+                  <pic:spPr>
+                    <a:xfrm>
+                      <a:off x="0" y="0"/>
+                      <a:ext cx="5943600" cy="3343275"/>
+                    </a:xfrm>
+                    <a:prstGeom prst="rect">
+                      <a:avLst/>
+                    </a:prstGeom>
+                  </pic:spPr>
+                </pic:pic>
+              </a:graphicData>
+            </a:graphic>
+          </wp:inline>
+        </w:drawing>
+      </w:r>
+    </w:p>
+    <w:p>
+      <w:pPr>
+        <w:jc w:val="center"/>
+      </w:pPr>
+      <w:r>
+        <w:rPr>
+          <w:b/>
+          <w:bCs/>
+        </w:rPr>
+        <w:t>Figure 9</w:t>
+      </w:r>
+      <w:r>
+        <w:t>:</w:t>
+      </w:r>
+      <w:r>
+        <w:t xml:space="preserve"> The front-end user interface client.</w:t>
+      </w:r>
+    </w:p>
+    <w:p/>
+    <w:p/>
+    <w:p>
+      <w:pPr>
+        <w:pStyle w:val="Heading1"/>
+      </w:pPr>
+      <w:bookmarkStart w:id="12" w:name="_Toc110187750"/>
       <w:r>
         <w:rPr>
           <w:u w:val="single"/>
         </w:rPr>
+        <w:lastRenderedPageBreak/>
+        <w:t>V</w:t>
+      </w:r>
+      <w:r>
+        <w:rPr>
+          <w:u w:val="single"/>
+        </w:rPr>
+        <w:t>I</w:t>
+      </w:r>
+      <w:r>
+        <w:rPr>
+          <w:u w:val="single"/>
+        </w:rPr>
+        <w:t xml:space="preserve">. </w:t>
+      </w:r>
+      <w:r>
+        <w:rPr>
+          <w:u w:val="single"/>
+        </w:rPr>
         <w:t>Implementation</w:t>
       </w:r>
-      <w:bookmarkEnd w:id="11"/>
+      <w:bookmarkEnd w:id="12"/>
     </w:p>
     <w:p>
       <w:pPr>
         <w:rPr>
           <w:rStyle w:val="Heading2Char"/>
-          <w:b/>
-          <w:bCs/>
-        </w:rPr>
-      </w:pPr>
-      <w:r>
-        <w:t>Initially, the implementation was buil</w:t>
+          <w:rFonts w:asciiTheme="minorHAnsi" w:eastAsiaTheme="minorHAnsi" w:hAnsiTheme="minorHAnsi" w:cstheme="minorBidi"/>
+          <w:color w:val="auto"/>
+          <w:sz w:val="22"/>
+          <w:szCs w:val="22"/>
+        </w:rPr>
+      </w:pPr>
+      <w:bookmarkStart w:id="13" w:name="_Toc110187751"/>
+      <w:r>
+        <w:rPr>
+          <w:rStyle w:val="Heading2Char"/>
+          <w:b/>
+          <w:bCs/>
+        </w:rPr>
+        <w:t>Three Implementations</w:t>
+      </w:r>
+      <w:bookmarkEnd w:id="13"/>
+      <w:r>
+        <w:br/>
+      </w:r>
+      <w:r>
+        <w:t xml:space="preserve">Initially, the </w:t>
+      </w:r>
+      <w:r>
+        <w:t xml:space="preserve">image processor API </w:t>
+      </w:r>
+      <w:r>
+        <w:t>implementation was buil</w:t>
       </w:r>
       <w:r>
         <w:t>t</w:t>
@@ -3643,9 +3955,25 @@
       <w:r>
         <w:t>.</w:t>
       </w:r>
-    </w:p>
-    <w:p>
-      <w:bookmarkStart w:id="12" w:name="_Toc107821996"/>
+      <w:r>
+        <w:t xml:space="preserve"> The C# implementation is designated as the main implementation.</w:t>
+      </w:r>
+      <w:r>
+        <w:br/>
+      </w:r>
+    </w:p>
+    <w:p>
+      <w:pPr>
+        <w:rPr>
+          <w:rFonts w:asciiTheme="majorHAnsi" w:eastAsiaTheme="majorEastAsia" w:hAnsiTheme="majorHAnsi" w:cstheme="majorBidi"/>
+          <w:b/>
+          <w:bCs/>
+          <w:color w:val="2F5496" w:themeColor="accent1" w:themeShade="BF"/>
+          <w:sz w:val="26"/>
+          <w:szCs w:val="26"/>
+        </w:rPr>
+      </w:pPr>
+      <w:bookmarkStart w:id="14" w:name="_Toc110187752"/>
       <w:r>
         <w:rPr>
           <w:rStyle w:val="Heading2Char"/>
@@ -3670,12 +3998,13 @@
         </w:rPr>
         <w:t>ode</w:t>
       </w:r>
-      <w:bookmarkEnd w:id="12"/>
+      <w:bookmarkEnd w:id="14"/>
       <w:r>
         <w:t xml:space="preserve"> </w:t>
       </w:r>
-    </w:p>
-    <w:p>
+      <w:r>
+        <w:br/>
+      </w:r>
       <w:r>
         <w:t>The source code for the image processor API can be found at the following repository:</w:t>
       </w:r>
@@ -3683,27 +4012,25 @@
     <w:p>
       <w:pPr>
         <w:jc w:val="center"/>
-      </w:pPr>
-      <w:hyperlink r:id="rId15" w:history="1">
+        <w:rPr>
+          <w:color w:val="0563C1" w:themeColor="hyperlink"/>
+          <w:u w:val="single"/>
+        </w:rPr>
+      </w:pPr>
+      <w:hyperlink r:id="rId16" w:history="1">
         <w:r>
           <w:rPr>
             <w:rStyle w:val="Hyperlink"/>
           </w:rPr>
-          <w:t>https://github.com/thoresonjd/image-p</w:t>
-        </w:r>
-        <w:r>
-          <w:rPr>
-            <w:rStyle w:val="Hyperlink"/>
-          </w:rPr>
-          <w:t>r</w:t>
-        </w:r>
-        <w:r>
-          <w:rPr>
-            <w:rStyle w:val="Hyperlink"/>
-          </w:rPr>
-          <w:t>ocessor-api</w:t>
+          <w:t>https://github.com/thoresonjd/image-processor-api</w:t>
         </w:r>
       </w:hyperlink>
+      <w:r>
+        <w:rPr>
+          <w:rStyle w:val="Hyperlink"/>
+        </w:rPr>
+        <w:br/>
+      </w:r>
     </w:p>
     <w:p>
       <w:pPr>
@@ -3713,16 +4040,7 @@
           <w:bCs/>
         </w:rPr>
       </w:pPr>
-    </w:p>
-    <w:p>
-      <w:pPr>
-        <w:pStyle w:val="Heading2"/>
-        <w:rPr>
-          <w:b/>
-          <w:bCs/>
-        </w:rPr>
-      </w:pPr>
-      <w:bookmarkStart w:id="13" w:name="_Toc107821997"/>
+      <w:bookmarkStart w:id="15" w:name="_Toc110187753"/>
       <w:r>
         <w:rPr>
           <w:b/>
@@ -3730,7 +4048,7 @@
         </w:rPr>
         <w:t>Tools &amp; Technologies</w:t>
       </w:r>
-      <w:bookmarkEnd w:id="13"/>
+      <w:bookmarkEnd w:id="15"/>
     </w:p>
     <w:p>
       <w:pPr>
@@ -3768,7 +4086,10 @@
         <w:t>Language: C#</w:t>
       </w:r>
       <w:r>
-        <w:t xml:space="preserve"> (.NET 6)</w:t>
+        <w:t xml:space="preserve">, </w:t>
+      </w:r>
+      <w:r>
+        <w:t>.NET 6</w:t>
       </w:r>
     </w:p>
     <w:p>
@@ -4010,7 +4331,7 @@
           <w:bCs/>
         </w:rPr>
       </w:pPr>
-      <w:bookmarkStart w:id="14" w:name="_Toc107821998"/>
+      <w:bookmarkStart w:id="16" w:name="_Toc110187754"/>
       <w:r>
         <w:rPr>
           <w:b/>
@@ -4026,7 +4347,7 @@
         </w:rPr>
         <w:t>Concerns</w:t>
       </w:r>
-      <w:bookmarkEnd w:id="14"/>
+      <w:bookmarkEnd w:id="16"/>
     </w:p>
     <w:p>
       <w:r>
@@ -4321,7 +4642,7 @@
       </w:r>
     </w:p>
     <w:sectPr>
-      <w:footerReference w:type="default" r:id="rId16"/>
+      <w:footerReference w:type="default" r:id="rId17"/>
       <w:pgSz w:w="12240" w:h="15840"/>
       <w:pgMar w:top="1440" w:right="1440" w:bottom="1440" w:left="1440" w:header="720" w:footer="720" w:gutter="0"/>
       <w:pgNumType w:start="1"/>

</xml_diff>

<commit_message>
Replaced original sequence diagram with PlantUML sequence diagrem
</commit_message>
<xml_diff>
--- a/ImageProcessorAPI.docx
+++ b/ImageProcessorAPI.docx
@@ -80,7 +80,7 @@
           <w:r>
             <w:fldChar w:fldCharType="separate"/>
           </w:r>
-          <w:hyperlink w:anchor="_Toc110187738" w:history="1">
+          <w:hyperlink w:anchor="_Toc110622458" w:history="1">
             <w:r>
               <w:rPr>
                 <w:rStyle w:val="Hyperlink"/>
@@ -107,7 +107,7 @@
                 <w:noProof/>
                 <w:webHidden/>
               </w:rPr>
-              <w:instrText xml:space="preserve"> PAGEREF _Toc110187738 \h </w:instrText>
+              <w:instrText xml:space="preserve"> PAGEREF _Toc110622458 \h </w:instrText>
             </w:r>
             <w:r>
               <w:rPr>
@@ -149,7 +149,7 @@
               <w:noProof/>
             </w:rPr>
           </w:pPr>
-          <w:hyperlink w:anchor="_Toc110187739" w:history="1">
+          <w:hyperlink w:anchor="_Toc110622459" w:history="1">
             <w:r>
               <w:rPr>
                 <w:rStyle w:val="Hyperlink"/>
@@ -176,7 +176,7 @@
                 <w:noProof/>
                 <w:webHidden/>
               </w:rPr>
-              <w:instrText xml:space="preserve"> PAGEREF _Toc110187739 \h </w:instrText>
+              <w:instrText xml:space="preserve"> PAGEREF _Toc110622459 \h </w:instrText>
             </w:r>
             <w:r>
               <w:rPr>
@@ -218,7 +218,7 @@
               <w:noProof/>
             </w:rPr>
           </w:pPr>
-          <w:hyperlink w:anchor="_Toc110187740" w:history="1">
+          <w:hyperlink w:anchor="_Toc110622460" w:history="1">
             <w:r>
               <w:rPr>
                 <w:rStyle w:val="Hyperlink"/>
@@ -247,7 +247,7 @@
                 <w:noProof/>
                 <w:webHidden/>
               </w:rPr>
-              <w:instrText xml:space="preserve"> PAGEREF _Toc110187740 \h </w:instrText>
+              <w:instrText xml:space="preserve"> PAGEREF _Toc110622460 \h </w:instrText>
             </w:r>
             <w:r>
               <w:rPr>
@@ -289,7 +289,7 @@
               <w:noProof/>
             </w:rPr>
           </w:pPr>
-          <w:hyperlink w:anchor="_Toc110187741" w:history="1">
+          <w:hyperlink w:anchor="_Toc110622461" w:history="1">
             <w:r>
               <w:rPr>
                 <w:rStyle w:val="Hyperlink"/>
@@ -318,7 +318,7 @@
                 <w:noProof/>
                 <w:webHidden/>
               </w:rPr>
-              <w:instrText xml:space="preserve"> PAGEREF _Toc110187741 \h </w:instrText>
+              <w:instrText xml:space="preserve"> PAGEREF _Toc110622461 \h </w:instrText>
             </w:r>
             <w:r>
               <w:rPr>
@@ -360,7 +360,7 @@
               <w:noProof/>
             </w:rPr>
           </w:pPr>
-          <w:hyperlink w:anchor="_Toc110187742" w:history="1">
+          <w:hyperlink w:anchor="_Toc110622462" w:history="1">
             <w:r>
               <w:rPr>
                 <w:rStyle w:val="Hyperlink"/>
@@ -389,7 +389,7 @@
                 <w:noProof/>
                 <w:webHidden/>
               </w:rPr>
-              <w:instrText xml:space="preserve"> PAGEREF _Toc110187742 \h </w:instrText>
+              <w:instrText xml:space="preserve"> PAGEREF _Toc110622462 \h </w:instrText>
             </w:r>
             <w:r>
               <w:rPr>
@@ -431,7 +431,7 @@
               <w:noProof/>
             </w:rPr>
           </w:pPr>
-          <w:hyperlink w:anchor="_Toc110187743" w:history="1">
+          <w:hyperlink w:anchor="_Toc110622463" w:history="1">
             <w:r>
               <w:rPr>
                 <w:rStyle w:val="Hyperlink"/>
@@ -460,7 +460,7 @@
                 <w:noProof/>
                 <w:webHidden/>
               </w:rPr>
-              <w:instrText xml:space="preserve"> PAGEREF _Toc110187743 \h </w:instrText>
+              <w:instrText xml:space="preserve"> PAGEREF _Toc110622463 \h </w:instrText>
             </w:r>
             <w:r>
               <w:rPr>
@@ -502,7 +502,7 @@
               <w:noProof/>
             </w:rPr>
           </w:pPr>
-          <w:hyperlink w:anchor="_Toc110187744" w:history="1">
+          <w:hyperlink w:anchor="_Toc110622464" w:history="1">
             <w:r>
               <w:rPr>
                 <w:rStyle w:val="Hyperlink"/>
@@ -529,7 +529,7 @@
                 <w:noProof/>
                 <w:webHidden/>
               </w:rPr>
-              <w:instrText xml:space="preserve"> PAGEREF _Toc110187744 \h </w:instrText>
+              <w:instrText xml:space="preserve"> PAGEREF _Toc110622464 \h </w:instrText>
             </w:r>
             <w:r>
               <w:rPr>
@@ -571,7 +571,7 @@
               <w:noProof/>
             </w:rPr>
           </w:pPr>
-          <w:hyperlink w:anchor="_Toc110187745" w:history="1">
+          <w:hyperlink w:anchor="_Toc110622465" w:history="1">
             <w:r>
               <w:rPr>
                 <w:rStyle w:val="Hyperlink"/>
@@ -598,7 +598,7 @@
                 <w:noProof/>
                 <w:webHidden/>
               </w:rPr>
-              <w:instrText xml:space="preserve"> PAGEREF _Toc110187745 \h </w:instrText>
+              <w:instrText xml:space="preserve"> PAGEREF _Toc110622465 \h </w:instrText>
             </w:r>
             <w:r>
               <w:rPr>
@@ -640,7 +640,7 @@
               <w:noProof/>
             </w:rPr>
           </w:pPr>
-          <w:hyperlink w:anchor="_Toc110187746" w:history="1">
+          <w:hyperlink w:anchor="_Toc110622466" w:history="1">
             <w:r>
               <w:rPr>
                 <w:rStyle w:val="Hyperlink"/>
@@ -669,7 +669,7 @@
                 <w:noProof/>
                 <w:webHidden/>
               </w:rPr>
-              <w:instrText xml:space="preserve"> PAGEREF _Toc110187746 \h </w:instrText>
+              <w:instrText xml:space="preserve"> PAGEREF _Toc110622466 \h </w:instrText>
             </w:r>
             <w:r>
               <w:rPr>
@@ -711,7 +711,7 @@
               <w:noProof/>
             </w:rPr>
           </w:pPr>
-          <w:hyperlink w:anchor="_Toc110187747" w:history="1">
+          <w:hyperlink w:anchor="_Toc110622467" w:history="1">
             <w:r>
               <w:rPr>
                 <w:rStyle w:val="Hyperlink"/>
@@ -740,7 +740,7 @@
                 <w:noProof/>
                 <w:webHidden/>
               </w:rPr>
-              <w:instrText xml:space="preserve"> PAGEREF _Toc110187747 \h </w:instrText>
+              <w:instrText xml:space="preserve"> PAGEREF _Toc110622467 \h </w:instrText>
             </w:r>
             <w:r>
               <w:rPr>
@@ -782,7 +782,7 @@
               <w:noProof/>
             </w:rPr>
           </w:pPr>
-          <w:hyperlink w:anchor="_Toc110187748" w:history="1">
+          <w:hyperlink w:anchor="_Toc110622468" w:history="1">
             <w:r>
               <w:rPr>
                 <w:rStyle w:val="Hyperlink"/>
@@ -811,7 +811,7 @@
                 <w:noProof/>
                 <w:webHidden/>
               </w:rPr>
-              <w:instrText xml:space="preserve"> PAGEREF _Toc110187748 \h </w:instrText>
+              <w:instrText xml:space="preserve"> PAGEREF _Toc110622468 \h </w:instrText>
             </w:r>
             <w:r>
               <w:rPr>
@@ -853,7 +853,7 @@
               <w:noProof/>
             </w:rPr>
           </w:pPr>
-          <w:hyperlink w:anchor="_Toc110187749" w:history="1">
+          <w:hyperlink w:anchor="_Toc110622469" w:history="1">
             <w:r>
               <w:rPr>
                 <w:rStyle w:val="Hyperlink"/>
@@ -880,7 +880,7 @@
                 <w:noProof/>
                 <w:webHidden/>
               </w:rPr>
-              <w:instrText xml:space="preserve"> PAGEREF _Toc110187749 \h </w:instrText>
+              <w:instrText xml:space="preserve"> PAGEREF _Toc110622469 \h </w:instrText>
             </w:r>
             <w:r>
               <w:rPr>
@@ -922,7 +922,7 @@
               <w:noProof/>
             </w:rPr>
           </w:pPr>
-          <w:hyperlink w:anchor="_Toc110187750" w:history="1">
+          <w:hyperlink w:anchor="_Toc110622470" w:history="1">
             <w:r>
               <w:rPr>
                 <w:rStyle w:val="Hyperlink"/>
@@ -949,7 +949,7 @@
                 <w:noProof/>
                 <w:webHidden/>
               </w:rPr>
-              <w:instrText xml:space="preserve"> PAGEREF _Toc110187750 \h </w:instrText>
+              <w:instrText xml:space="preserve"> PAGEREF _Toc110622470 \h </w:instrText>
             </w:r>
             <w:r>
               <w:rPr>
@@ -991,7 +991,7 @@
               <w:noProof/>
             </w:rPr>
           </w:pPr>
-          <w:hyperlink w:anchor="_Toc110187751" w:history="1">
+          <w:hyperlink w:anchor="_Toc110622471" w:history="1">
             <w:r>
               <w:rPr>
                 <w:rStyle w:val="Hyperlink"/>
@@ -1020,7 +1020,7 @@
                 <w:noProof/>
                 <w:webHidden/>
               </w:rPr>
-              <w:instrText xml:space="preserve"> PAGEREF _Toc110187751 \h </w:instrText>
+              <w:instrText xml:space="preserve"> PAGEREF _Toc110622471 \h </w:instrText>
             </w:r>
             <w:r>
               <w:rPr>
@@ -1062,7 +1062,7 @@
               <w:noProof/>
             </w:rPr>
           </w:pPr>
-          <w:hyperlink w:anchor="_Toc110187752" w:history="1">
+          <w:hyperlink w:anchor="_Toc110622472" w:history="1">
             <w:r>
               <w:rPr>
                 <w:rStyle w:val="Hyperlink"/>
@@ -1091,7 +1091,7 @@
                 <w:noProof/>
                 <w:webHidden/>
               </w:rPr>
-              <w:instrText xml:space="preserve"> PAGEREF _Toc110187752 \h </w:instrText>
+              <w:instrText xml:space="preserve"> PAGEREF _Toc110622472 \h </w:instrText>
             </w:r>
             <w:r>
               <w:rPr>
@@ -1133,7 +1133,7 @@
               <w:noProof/>
             </w:rPr>
           </w:pPr>
-          <w:hyperlink w:anchor="_Toc110187753" w:history="1">
+          <w:hyperlink w:anchor="_Toc110622473" w:history="1">
             <w:r>
               <w:rPr>
                 <w:rStyle w:val="Hyperlink"/>
@@ -1162,7 +1162,7 @@
                 <w:noProof/>
                 <w:webHidden/>
               </w:rPr>
-              <w:instrText xml:space="preserve"> PAGEREF _Toc110187753 \h </w:instrText>
+              <w:instrText xml:space="preserve"> PAGEREF _Toc110622473 \h </w:instrText>
             </w:r>
             <w:r>
               <w:rPr>
@@ -1204,7 +1204,7 @@
               <w:noProof/>
             </w:rPr>
           </w:pPr>
-          <w:hyperlink w:anchor="_Toc110187754" w:history="1">
+          <w:hyperlink w:anchor="_Toc110622474" w:history="1">
             <w:r>
               <w:rPr>
                 <w:rStyle w:val="Hyperlink"/>
@@ -1233,7 +1233,7 @@
                 <w:noProof/>
                 <w:webHidden/>
               </w:rPr>
-              <w:instrText xml:space="preserve"> PAGEREF _Toc110187754 \h </w:instrText>
+              <w:instrText xml:space="preserve"> PAGEREF _Toc110622474 \h </w:instrText>
             </w:r>
             <w:r>
               <w:rPr>
@@ -1292,7 +1292,7 @@
       <w:pPr>
         <w:pStyle w:val="Heading1"/>
       </w:pPr>
-      <w:bookmarkStart w:id="0" w:name="_Toc110187738"/>
+      <w:bookmarkStart w:id="0" w:name="_Toc110622458"/>
       <w:r>
         <w:rPr>
           <w:u w:val="single"/>
@@ -1541,7 +1541,7 @@
       <w:pPr>
         <w:pStyle w:val="Heading1"/>
       </w:pPr>
-      <w:bookmarkStart w:id="1" w:name="_Toc110187739"/>
+      <w:bookmarkStart w:id="1" w:name="_Toc110622459"/>
       <w:r>
         <w:rPr>
           <w:u w:val="single"/>
@@ -1565,7 +1565,7 @@
           <w:bCs/>
         </w:rPr>
       </w:pPr>
-      <w:bookmarkStart w:id="2" w:name="_Toc110187740"/>
+      <w:bookmarkStart w:id="2" w:name="_Toc110622460"/>
       <w:r>
         <w:rPr>
           <w:b/>
@@ -1656,7 +1656,7 @@
           <w:bCs/>
         </w:rPr>
       </w:pPr>
-      <w:bookmarkStart w:id="3" w:name="_Toc110187741"/>
+      <w:bookmarkStart w:id="3" w:name="_Toc110622461"/>
       <w:r>
         <w:rPr>
           <w:b/>
@@ -1905,7 +1905,7 @@
           <w:bCs/>
         </w:rPr>
       </w:pPr>
-      <w:bookmarkStart w:id="4" w:name="_Toc110187742"/>
+      <w:bookmarkStart w:id="4" w:name="_Toc110622462"/>
       <w:r>
         <w:rPr>
           <w:b/>
@@ -2068,7 +2068,7 @@
           <w:bCs/>
         </w:rPr>
       </w:pPr>
-      <w:bookmarkStart w:id="5" w:name="_Toc110187743"/>
+      <w:bookmarkStart w:id="5" w:name="_Toc110622463"/>
       <w:r>
         <w:rPr>
           <w:b/>
@@ -2143,7 +2143,7 @@
       <w:pPr>
         <w:pStyle w:val="Heading1"/>
       </w:pPr>
-      <w:bookmarkStart w:id="6" w:name="_Toc110187744"/>
+      <w:bookmarkStart w:id="6" w:name="_Toc110622464"/>
       <w:r>
         <w:rPr>
           <w:u w:val="single"/>
@@ -2673,9 +2673,9 @@
           <w:noProof/>
         </w:rPr>
         <w:drawing>
-          <wp:inline distT="0" distB="0" distL="0" distR="0" wp14:anchorId="427136C1" wp14:editId="625C45AD">
-            <wp:extent cx="5934939" cy="3680459"/>
-            <wp:effectExtent l="0" t="0" r="0" b="0"/>
+          <wp:inline distT="0" distB="0" distL="0" distR="0" wp14:anchorId="427136C1" wp14:editId="5D47215A">
+            <wp:extent cx="5935404" cy="4450080"/>
+            <wp:effectExtent l="0" t="0" r="8255" b="7620"/>
             <wp:docPr id="5" name="Picture 5"/>
             <wp:cNvGraphicFramePr>
               <a:graphicFrameLocks xmlns:a="http://schemas.openxmlformats.org/drawingml/2006/main" noChangeAspect="1"/>
@@ -2704,7 +2704,7 @@
                   <pic:spPr bwMode="auto">
                     <a:xfrm>
                       <a:off x="0" y="0"/>
-                      <a:ext cx="5934939" cy="3680459"/>
+                      <a:ext cx="5948775" cy="4460105"/>
                     </a:xfrm>
                     <a:prstGeom prst="rect">
                       <a:avLst/>
@@ -2735,6 +2735,12 @@
       <w:r>
         <w:t>: Sequence diagram illustrating the image transformation process.</w:t>
       </w:r>
+      <w:r>
+        <w:rPr>
+          <w:u w:val="single"/>
+        </w:rPr>
+        <w:br w:type="page"/>
+      </w:r>
     </w:p>
     <w:p>
       <w:pPr>
@@ -2743,32 +2749,7 @@
           <w:u w:val="single"/>
         </w:rPr>
       </w:pPr>
-    </w:p>
-    <w:p>
-      <w:pPr>
-        <w:rPr>
-          <w:rFonts w:asciiTheme="majorHAnsi" w:eastAsiaTheme="majorEastAsia" w:hAnsiTheme="majorHAnsi" w:cstheme="majorBidi"/>
-          <w:color w:val="2F5496" w:themeColor="accent1" w:themeShade="BF"/>
-          <w:sz w:val="32"/>
-          <w:szCs w:val="32"/>
-          <w:u w:val="single"/>
-        </w:rPr>
-      </w:pPr>
-      <w:r>
-        <w:rPr>
-          <w:u w:val="single"/>
-        </w:rPr>
-        <w:br w:type="page"/>
-      </w:r>
-    </w:p>
-    <w:p>
-      <w:pPr>
-        <w:pStyle w:val="Heading1"/>
-        <w:rPr>
-          <w:u w:val="single"/>
-        </w:rPr>
-      </w:pPr>
-      <w:bookmarkStart w:id="7" w:name="_Toc110187745"/>
+      <w:bookmarkStart w:id="7" w:name="_Toc110622465"/>
       <w:r>
         <w:rPr>
           <w:u w:val="single"/>
@@ -2794,7 +2775,7 @@
       <w:pPr>
         <w:pStyle w:val="Heading2"/>
       </w:pPr>
-      <w:bookmarkStart w:id="8" w:name="_Toc110187746"/>
+      <w:bookmarkStart w:id="8" w:name="_Toc110622466"/>
       <w:r>
         <w:rPr>
           <w:b/>
@@ -3140,7 +3121,7 @@
       <w:pPr>
         <w:pStyle w:val="Heading2"/>
       </w:pPr>
-      <w:bookmarkStart w:id="9" w:name="_Toc110187747"/>
+      <w:bookmarkStart w:id="9" w:name="_Toc110622467"/>
       <w:r>
         <w:rPr>
           <w:b/>
@@ -3391,7 +3372,7 @@
       <w:pPr>
         <w:pStyle w:val="Heading2"/>
       </w:pPr>
-      <w:bookmarkStart w:id="10" w:name="_Toc110187748"/>
+      <w:bookmarkStart w:id="10" w:name="_Toc110622468"/>
       <w:r>
         <w:rPr>
           <w:b/>
@@ -3744,7 +3725,7 @@
           <w:u w:val="single"/>
         </w:rPr>
       </w:pPr>
-      <w:bookmarkStart w:id="11" w:name="_Toc110187749"/>
+      <w:bookmarkStart w:id="11" w:name="_Toc110622469"/>
       <w:r>
         <w:rPr>
           <w:u w:val="single"/>
@@ -3804,6 +3785,9 @@
     <w:p/>
     <w:p>
       <w:r>
+        <w:rPr>
+          <w:noProof/>
+        </w:rPr>
         <w:drawing>
           <wp:inline distT="0" distB="0" distL="0" distR="0" wp14:anchorId="399F135A" wp14:editId="62DD23B2">
             <wp:extent cx="5943600" cy="3343275"/>
@@ -3871,7 +3855,7 @@
       <w:pPr>
         <w:pStyle w:val="Heading1"/>
       </w:pPr>
-      <w:bookmarkStart w:id="12" w:name="_Toc110187750"/>
+      <w:bookmarkStart w:id="12" w:name="_Toc110622470"/>
       <w:r>
         <w:rPr>
           <w:u w:val="single"/>
@@ -3909,7 +3893,7 @@
           <w:szCs w:val="22"/>
         </w:rPr>
       </w:pPr>
-      <w:bookmarkStart w:id="13" w:name="_Toc110187751"/>
+      <w:bookmarkStart w:id="13" w:name="_Toc110622471"/>
       <w:r>
         <w:rPr>
           <w:rStyle w:val="Heading2Char"/>
@@ -3973,7 +3957,7 @@
           <w:szCs w:val="26"/>
         </w:rPr>
       </w:pPr>
-      <w:bookmarkStart w:id="14" w:name="_Toc110187752"/>
+      <w:bookmarkStart w:id="14" w:name="_Toc110622472"/>
       <w:r>
         <w:rPr>
           <w:rStyle w:val="Heading2Char"/>
@@ -4040,7 +4024,7 @@
           <w:bCs/>
         </w:rPr>
       </w:pPr>
-      <w:bookmarkStart w:id="15" w:name="_Toc110187753"/>
+      <w:bookmarkStart w:id="15" w:name="_Toc110622473"/>
       <w:r>
         <w:rPr>
           <w:b/>
@@ -4331,7 +4315,7 @@
           <w:bCs/>
         </w:rPr>
       </w:pPr>
-      <w:bookmarkStart w:id="16" w:name="_Toc110187754"/>
+      <w:bookmarkStart w:id="16" w:name="_Toc110622474"/>
       <w:r>
         <w:rPr>
           <w:b/>

</xml_diff>